<commit_message>
update google analytics to latest version GA4 update npm packages
</commit_message>
<xml_diff>
--- a/doc/Doug Hanson - Resume 2021.docx
+++ b/doc/Doug Hanson - Resume 2021.docx
@@ -1,6 +1,6 @@
 
 <file path=word/document.xml><?xml version="1.0" encoding="utf-8"?>
-<w:document xmlns:wpc="http://schemas.microsoft.com/office/word/2010/wordprocessingCanvas" xmlns:cx="http://schemas.microsoft.com/office/drawing/2014/chartex" xmlns:cx1="http://schemas.microsoft.com/office/drawing/2015/9/8/chartex" xmlns:mc="http://schemas.openxmlformats.org/markup-compatibility/2006" xmlns:o="urn:schemas-microsoft-com:office:office" xmlns:r="http://schemas.openxmlformats.org/officeDocument/2006/relationships" xmlns:m="http://schemas.openxmlformats.org/officeDocument/2006/math" xmlns:v="urn:schemas-microsoft-com:vml" xmlns:wp14="http://schemas.microsoft.com/office/word/2010/wordprocessingDrawing" xmlns:wp="http://schemas.openxmlformats.org/drawingml/2006/wordprocessingDrawing" xmlns:w10="urn:schemas-microsoft-com:office:word" xmlns:w="http://schemas.openxmlformats.org/wordprocessingml/2006/main" xmlns:w14="http://schemas.microsoft.com/office/word/2010/wordml" xmlns:w15="http://schemas.microsoft.com/office/word/2012/wordml" xmlns:w16se="http://schemas.microsoft.com/office/word/2015/wordml/symex" xmlns:wpg="http://schemas.microsoft.com/office/word/2010/wordprocessingGroup" xmlns:wpi="http://schemas.microsoft.com/office/word/2010/wordprocessingInk" xmlns:wne="http://schemas.microsoft.com/office/word/2006/wordml" xmlns:wps="http://schemas.microsoft.com/office/word/2010/wordprocessingShape" mc:Ignorable="w14 w15 w16se wp14">
+<w:document xmlns:wpc="http://schemas.microsoft.com/office/word/2010/wordprocessingCanvas" xmlns:cx="http://schemas.microsoft.com/office/drawing/2014/chartex" xmlns:cx1="http://schemas.microsoft.com/office/drawing/2015/9/8/chartex" xmlns:cx2="http://schemas.microsoft.com/office/drawing/2015/10/21/chartex" xmlns:cx3="http://schemas.microsoft.com/office/drawing/2016/5/9/chartex" xmlns:cx4="http://schemas.microsoft.com/office/drawing/2016/5/10/chartex" xmlns:cx5="http://schemas.microsoft.com/office/drawing/2016/5/11/chartex" xmlns:cx6="http://schemas.microsoft.com/office/drawing/2016/5/12/chartex" xmlns:cx7="http://schemas.microsoft.com/office/drawing/2016/5/13/chartex" xmlns:cx8="http://schemas.microsoft.com/office/drawing/2016/5/14/chartex" xmlns:mc="http://schemas.openxmlformats.org/markup-compatibility/2006" xmlns:aink="http://schemas.microsoft.com/office/drawing/2016/ink" xmlns:am3d="http://schemas.microsoft.com/office/drawing/2017/model3d" xmlns:o="urn:schemas-microsoft-com:office:office" xmlns:r="http://schemas.openxmlformats.org/officeDocument/2006/relationships" xmlns:m="http://schemas.openxmlformats.org/officeDocument/2006/math" xmlns:v="urn:schemas-microsoft-com:vml" xmlns:wp14="http://schemas.microsoft.com/office/word/2010/wordprocessingDrawing" xmlns:wp="http://schemas.openxmlformats.org/drawingml/2006/wordprocessingDrawing" xmlns:w10="urn:schemas-microsoft-com:office:word" xmlns:w="http://schemas.openxmlformats.org/wordprocessingml/2006/main" xmlns:w14="http://schemas.microsoft.com/office/word/2010/wordml" xmlns:w15="http://schemas.microsoft.com/office/word/2012/wordml" xmlns:w16cex="http://schemas.microsoft.com/office/word/2018/wordml/cex" xmlns:w16cid="http://schemas.microsoft.com/office/word/2016/wordml/cid" xmlns:w16="http://schemas.microsoft.com/office/word/2018/wordml" xmlns:w16sdtdh="http://schemas.microsoft.com/office/word/2020/wordml/sdtdatahash" xmlns:w16se="http://schemas.microsoft.com/office/word/2015/wordml/symex" xmlns:wpg="http://schemas.microsoft.com/office/word/2010/wordprocessingGroup" xmlns:wpi="http://schemas.microsoft.com/office/word/2010/wordprocessingInk" xmlns:wne="http://schemas.microsoft.com/office/word/2006/wordml" xmlns:wps="http://schemas.microsoft.com/office/word/2010/wordprocessingShape" mc:Ignorable="w14 w15 w16se w16cid w16 w16cex w16sdtdh wp14">
   <w:body>
     <w:p>
       <w:pPr>
@@ -17,10 +17,10 @@
           <w:noProof/>
         </w:rPr>
         <w:object w:dxaOrig="1440" w:dyaOrig="1440" w14:anchorId="7628D91D">
-          <v:shape id="_x0000_s1028" type="#_x0000_t75" style="position:absolute;margin-left:24.25pt;margin-top:67.3pt;width:9.2pt;height:15.05pt;z-index:251697152;mso-position-horizontal-relative:text;mso-position-vertical-relative:text;mso-width-relative:page;mso-height-relative:page">
+          <v:shape id="_x0000_s2052" type="#_x0000_t75" style="position:absolute;margin-left:24.25pt;margin-top:67.3pt;width:9.2pt;height:15.05pt;z-index:251697152;mso-position-horizontal-relative:text;mso-position-vertical-relative:text;mso-width-relative:page;mso-height-relative:page">
             <v:imagedata r:id="rId8" o:title=""/>
           </v:shape>
-          <o:OLEObject Type="Embed" ProgID="PBrush" ShapeID="_x0000_s1028" DrawAspect="Content" ObjectID="_1677406005" r:id="rId9"/>
+          <o:OLEObject Type="Embed" ProgID="PBrush" ShapeID="_x0000_s2052" DrawAspect="Content" ObjectID="_1712151022" r:id="rId9"/>
         </w:object>
       </w:r>
       <w:r>
@@ -34,7 +34,7 @@
           <w:u w:val="single"/>
         </w:rPr>
         <w:pict w14:anchorId="69B83BD5">
-          <v:shape id="_x0000_s1029" type="#_x0000_t75" style="position:absolute;margin-left:284.2pt;margin-top:66.95pt;width:13.25pt;height:13.25pt;z-index:251699200;mso-position-horizontal-relative:text;mso-position-vertical-relative:text;mso-width-relative:page;mso-height-relative:page">
+          <v:shape id="_x0000_s2053" type="#_x0000_t75" style="position:absolute;margin-left:284.2pt;margin-top:66.95pt;width:13.25pt;height:13.25pt;z-index:251699200;mso-position-horizontal-relative:text;mso-position-vertical-relative:text;mso-width-relative:page;mso-height-relative:page">
             <v:imagedata r:id="rId10" o:title=""/>
           </v:shape>
         </w:pict>
@@ -46,10 +46,10 @@
           <w:color w:val="000000" w:themeColor="text1"/>
         </w:rPr>
         <w:object w:dxaOrig="1440" w:dyaOrig="1440" w14:anchorId="2913967F">
-          <v:shape id="_x0000_s1030" type="#_x0000_t75" style="position:absolute;margin-left:130.95pt;margin-top:69.65pt;width:14.3pt;height:9.5pt;z-index:251701248;mso-position-horizontal-relative:text;mso-position-vertical-relative:text;mso-width-relative:page;mso-height-relative:page" wrapcoords="-1137 0 -1137 19938 21600 19938 21600 0 -1137 0">
+          <v:shape id="_x0000_s2054" type="#_x0000_t75" style="position:absolute;margin-left:130.95pt;margin-top:69.65pt;width:14.3pt;height:9.5pt;z-index:251701248;mso-position-horizontal-relative:text;mso-position-vertical-relative:text;mso-width-relative:page;mso-height-relative:page" wrapcoords="-1137 0 -1137 19938 21600 19938 21600 0 -1137 0">
             <v:imagedata r:id="rId11" o:title=""/>
           </v:shape>
-          <o:OLEObject Type="Embed" ProgID="PBrush" ShapeID="_x0000_s1030" DrawAspect="Content" ObjectID="_1677406006" r:id="rId12"/>
+          <o:OLEObject Type="Embed" ProgID="PBrush" ShapeID="_x0000_s2054" DrawAspect="Content" ObjectID="_1712151023" r:id="rId12"/>
         </w:object>
       </w:r>
       <w:r>
@@ -235,7 +235,7 @@
                 <v:stroke joinstyle="miter"/>
                 <v:path gradientshapeok="t" o:connecttype="rect"/>
               </v:shapetype>
-              <v:shape id="Text Box 2" o:spid="_x0000_s1026" type="#_x0000_t202" style="position:absolute;margin-left:22.3pt;margin-top:63.65pt;width:454.8pt;height:20.9pt;z-index:251662335;visibility:visible;mso-wrap-style:square;mso-width-percent:0;mso-height-percent:0;mso-wrap-distance-left:9pt;mso-wrap-distance-top:3.6pt;mso-wrap-distance-right:9pt;mso-wrap-distance-bottom:3.6pt;mso-position-horizontal:absolute;mso-position-horizontal-relative:margin;mso-position-vertical:absolute;mso-position-vertical-relative:text;mso-width-percent:0;mso-height-percent:0;mso-width-relative:margin;mso-height-relative:margin;v-text-anchor:top" o:gfxdata="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" filled="f" stroked="f">
+              <v:shape id="Text Box 2" o:spid="_x0000_s1026" type="#_x0000_t202" style="position:absolute;margin-left:22.3pt;margin-top:63.65pt;width:454.8pt;height:20.9pt;z-index:251662335;visibility:visible;mso-wrap-style:square;mso-width-percent:0;mso-height-percent:0;mso-wrap-distance-left:9pt;mso-wrap-distance-top:3.6pt;mso-wrap-distance-right:9pt;mso-wrap-distance-bottom:3.6pt;mso-position-horizontal:absolute;mso-position-horizontal-relative:margin;mso-position-vertical:absolute;mso-position-vertical-relative:text;mso-width-percent:0;mso-height-percent:0;mso-width-relative:margin;mso-height-relative:margin;v-text-anchor:top" o:gfxdata="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" filled="f" stroked="f">
                 <v:textbox>
                   <w:txbxContent>
                     <w:p>
@@ -344,22 +344,8 @@
                             <w:szCs w:val="20"/>
                             <w:u w:val="none"/>
                           </w:rPr>
-                          <w:t>members.iinet.net.au/~</w:t>
+                          <w:t>members.iinet.net.au/~doug.hanson</w:t>
                         </w:r>
-                        <w:proofErr w:type="spellStart"/>
-                        <w:r>
-                          <w:rPr>
-                            <w:rStyle w:val="Hyperlink"/>
-                            <w:rFonts w:ascii="Calibri Light" w:hAnsi="Calibri Light" w:cs="Calibri Light"/>
-                            <w:i/>
-                            <w:color w:val="auto"/>
-                            <w:sz w:val="20"/>
-                            <w:szCs w:val="20"/>
-                            <w:u w:val="none"/>
-                          </w:rPr>
-                          <w:t>doug.hanson</w:t>
-                        </w:r>
-                        <w:proofErr w:type="spellEnd"/>
                       </w:hyperlink>
                     </w:p>
                   </w:txbxContent>
@@ -1868,7 +1854,7 @@
               </wp:anchor>
             </w:drawing>
           </mc:Choice>
-          <mc:Fallback xmlns:cx2="http://schemas.microsoft.com/office/drawing/2015/10/21/chartex" xmlns:cx3="http://schemas.microsoft.com/office/drawing/2016/5/9/chartex" xmlns:cx4="http://schemas.microsoft.com/office/drawing/2016/5/10/chartex" xmlns:cx5="http://schemas.microsoft.com/office/drawing/2016/5/11/chartex" xmlns:cx6="http://schemas.microsoft.com/office/drawing/2016/5/12/chartex" xmlns:cx7="http://schemas.microsoft.com/office/drawing/2016/5/13/chartex" xmlns:cx8="http://schemas.microsoft.com/office/drawing/2016/5/14/chartex" xmlns:aink="http://schemas.microsoft.com/office/drawing/2016/ink" xmlns:am3d="http://schemas.microsoft.com/office/drawing/2017/model3d" xmlns:w16cid="http://schemas.microsoft.com/office/word/2016/wordml/cid">
+          <mc:Fallback>
             <w:pict>
               <v:line w14:anchorId="71AC4723" id="Straight Connector 13" o:spid="_x0000_s1026" style="position:absolute;z-index:251683840;visibility:visible;mso-wrap-style:square;mso-width-percent:0;mso-wrap-distance-left:9pt;mso-wrap-distance-top:0;mso-wrap-distance-right:9pt;mso-wrap-distance-bottom:0;mso-position-horizontal:absolute;mso-position-horizontal-relative:text;mso-position-vertical:absolute;mso-position-vertical-relative:text;mso-width-percent:0;mso-width-relative:margin" from="173.75pt,7.3pt" to="310.2pt,7.3pt" o:gfxdata="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" strokecolor="black [3040]"/>
             </w:pict>
@@ -1937,7 +1923,7 @@
               </wp:anchor>
             </w:drawing>
           </mc:Choice>
-          <mc:Fallback xmlns:cx2="http://schemas.microsoft.com/office/drawing/2015/10/21/chartex" xmlns:cx3="http://schemas.microsoft.com/office/drawing/2016/5/9/chartex" xmlns:cx4="http://schemas.microsoft.com/office/drawing/2016/5/10/chartex" xmlns:cx5="http://schemas.microsoft.com/office/drawing/2016/5/11/chartex" xmlns:cx6="http://schemas.microsoft.com/office/drawing/2016/5/12/chartex" xmlns:cx7="http://schemas.microsoft.com/office/drawing/2016/5/13/chartex" xmlns:cx8="http://schemas.microsoft.com/office/drawing/2016/5/14/chartex" xmlns:aink="http://schemas.microsoft.com/office/drawing/2016/ink" xmlns:am3d="http://schemas.microsoft.com/office/drawing/2017/model3d" xmlns:w16cid="http://schemas.microsoft.com/office/word/2016/wordml/cid">
+          <mc:Fallback>
             <w:pict>
               <v:line w14:anchorId="20F6D158" id="Straight Connector 14" o:spid="_x0000_s1026" style="position:absolute;z-index:251684864;visibility:visible;mso-wrap-style:square;mso-width-percent:0;mso-height-percent:0;mso-wrap-distance-left:9pt;mso-wrap-distance-top:0;mso-wrap-distance-right:9pt;mso-wrap-distance-bottom:0;mso-position-horizontal:absolute;mso-position-horizontal-relative:text;mso-position-vertical:absolute;mso-position-vertical-relative:text;mso-width-percent:0;mso-height-percent:0;mso-width-relative:margin;mso-height-relative:margin" from="328.25pt,7.3pt" to="464.7pt,7.3pt" o:gfxdata="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" strokecolor="black [3040]"/>
             </w:pict>
@@ -2000,7 +1986,7 @@
               </wp:anchor>
             </w:drawing>
           </mc:Choice>
-          <mc:Fallback xmlns:cx2="http://schemas.microsoft.com/office/drawing/2015/10/21/chartex" xmlns:cx3="http://schemas.microsoft.com/office/drawing/2016/5/9/chartex" xmlns:cx4="http://schemas.microsoft.com/office/drawing/2016/5/10/chartex" xmlns:cx5="http://schemas.microsoft.com/office/drawing/2016/5/11/chartex" xmlns:cx6="http://schemas.microsoft.com/office/drawing/2016/5/12/chartex" xmlns:cx7="http://schemas.microsoft.com/office/drawing/2016/5/13/chartex" xmlns:cx8="http://schemas.microsoft.com/office/drawing/2016/5/14/chartex" xmlns:aink="http://schemas.microsoft.com/office/drawing/2016/ink" xmlns:am3d="http://schemas.microsoft.com/office/drawing/2017/model3d" xmlns:w16cid="http://schemas.microsoft.com/office/word/2016/wordml/cid">
+          <mc:Fallback>
             <w:pict>
               <v:line w14:anchorId="186EBECA" id="Straight Connector 10" o:spid="_x0000_s1026" style="position:absolute;z-index:251666432;visibility:visible;mso-wrap-style:square;mso-wrap-distance-left:9pt;mso-wrap-distance-top:0;mso-wrap-distance-right:9pt;mso-wrap-distance-bottom:0;mso-position-horizontal:absolute;mso-position-horizontal-relative:text;mso-position-vertical:absolute;mso-position-vertical-relative:text" from="17.75pt,7.3pt" to="154.25pt,7.3pt" o:gfxdata="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" strokecolor="black [3040]"/>
             </w:pict>
@@ -2076,7 +2062,7 @@
               </wp:anchor>
             </w:drawing>
           </mc:Choice>
-          <mc:Fallback xmlns:cx2="http://schemas.microsoft.com/office/drawing/2015/10/21/chartex" xmlns:cx3="http://schemas.microsoft.com/office/drawing/2016/5/9/chartex" xmlns:cx4="http://schemas.microsoft.com/office/drawing/2016/5/10/chartex" xmlns:cx5="http://schemas.microsoft.com/office/drawing/2016/5/11/chartex" xmlns:cx6="http://schemas.microsoft.com/office/drawing/2016/5/12/chartex" xmlns:cx7="http://schemas.microsoft.com/office/drawing/2016/5/13/chartex" xmlns:cx8="http://schemas.microsoft.com/office/drawing/2016/5/14/chartex" xmlns:aink="http://schemas.microsoft.com/office/drawing/2016/ink" xmlns:am3d="http://schemas.microsoft.com/office/drawing/2017/model3d" xmlns:w16cid="http://schemas.microsoft.com/office/word/2016/wordml/cid">
+          <mc:Fallback>
             <w:pict>
               <v:line w14:anchorId="3F06B7E3" id="Straight Connector 12" o:spid="_x0000_s1026" style="position:absolute;z-index:251681792;visibility:visible;mso-wrap-style:square;mso-width-percent:0;mso-wrap-distance-left:9pt;mso-wrap-distance-top:0;mso-wrap-distance-right:9pt;mso-wrap-distance-bottom:0;mso-position-horizontal:absolute;mso-position-horizontal-relative:margin;mso-position-vertical:absolute;mso-position-vertical-relative:text;mso-width-percent:0;mso-width-relative:margin" from="173.3pt,9.85pt" to="309.75pt,9.85pt" o:gfxdata="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" strokecolor="black [3040]">
                 <w10:wrap anchorx="margin"/>
@@ -2144,7 +2130,7 @@
               </wp:anchor>
             </w:drawing>
           </mc:Choice>
-          <mc:Fallback xmlns:cx2="http://schemas.microsoft.com/office/drawing/2015/10/21/chartex" xmlns:cx3="http://schemas.microsoft.com/office/drawing/2016/5/9/chartex" xmlns:cx4="http://schemas.microsoft.com/office/drawing/2016/5/10/chartex" xmlns:cx5="http://schemas.microsoft.com/office/drawing/2016/5/11/chartex" xmlns:cx6="http://schemas.microsoft.com/office/drawing/2016/5/12/chartex" xmlns:cx7="http://schemas.microsoft.com/office/drawing/2016/5/13/chartex" xmlns:cx8="http://schemas.microsoft.com/office/drawing/2016/5/14/chartex" xmlns:aink="http://schemas.microsoft.com/office/drawing/2016/ink" xmlns:am3d="http://schemas.microsoft.com/office/drawing/2017/model3d" xmlns:w16cid="http://schemas.microsoft.com/office/word/2016/wordml/cid">
+          <mc:Fallback>
             <w:pict>
               <v:line w14:anchorId="77B0CEF7" id="Straight Connector 15" o:spid="_x0000_s1026" style="position:absolute;z-index:251682816;visibility:visible;mso-wrap-style:square;mso-width-percent:0;mso-wrap-distance-left:9pt;mso-wrap-distance-top:0;mso-wrap-distance-right:9pt;mso-wrap-distance-bottom:0;mso-position-horizontal:absolute;mso-position-horizontal-relative:text;mso-position-vertical:absolute;mso-position-vertical-relative:text;mso-width-percent:0;mso-width-relative:margin" from="328.25pt,9.85pt" to="464.7pt,9.85pt" o:gfxdata="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" strokecolor="black [3040]"/>
             </w:pict>
@@ -2207,7 +2193,7 @@
               </wp:anchor>
             </w:drawing>
           </mc:Choice>
-          <mc:Fallback xmlns:cx2="http://schemas.microsoft.com/office/drawing/2015/10/21/chartex" xmlns:cx3="http://schemas.microsoft.com/office/drawing/2016/5/9/chartex" xmlns:cx4="http://schemas.microsoft.com/office/drawing/2016/5/10/chartex" xmlns:cx5="http://schemas.microsoft.com/office/drawing/2016/5/11/chartex" xmlns:cx6="http://schemas.microsoft.com/office/drawing/2016/5/12/chartex" xmlns:cx7="http://schemas.microsoft.com/office/drawing/2016/5/13/chartex" xmlns:cx8="http://schemas.microsoft.com/office/drawing/2016/5/14/chartex" xmlns:aink="http://schemas.microsoft.com/office/drawing/2016/ink" xmlns:am3d="http://schemas.microsoft.com/office/drawing/2017/model3d" xmlns:w16cid="http://schemas.microsoft.com/office/word/2016/wordml/cid">
+          <mc:Fallback>
             <w:pict>
               <v:line w14:anchorId="0FEC9F6E" id="Straight Connector 11" o:spid="_x0000_s1026" style="position:absolute;z-index:251668480;visibility:visible;mso-wrap-style:square;mso-wrap-distance-left:9pt;mso-wrap-distance-top:0;mso-wrap-distance-right:9pt;mso-wrap-distance-bottom:0;mso-position-horizontal:absolute;mso-position-horizontal-relative:text;mso-position-vertical:absolute;mso-position-vertical-relative:text" from="17.75pt,9.85pt" to="154.25pt,9.85pt" o:gfxdata="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" strokecolor="black [3040]"/>
             </w:pict>
@@ -3562,8 +3548,6 @@
         </w:rPr>
         <w:t>standards</w:t>
       </w:r>
-      <w:bookmarkStart w:id="0" w:name="_GoBack"/>
-      <w:bookmarkEnd w:id="0"/>
     </w:p>
     <w:p>
       <w:pPr>
@@ -9806,7 +9790,7 @@
 </file>
 
 <file path=word/endnotes.xml><?xml version="1.0" encoding="utf-8"?>
-<w:endnotes xmlns:wpc="http://schemas.microsoft.com/office/word/2010/wordprocessingCanvas" xmlns:cx="http://schemas.microsoft.com/office/drawing/2014/chartex" xmlns:cx1="http://schemas.microsoft.com/office/drawing/2015/9/8/chartex" xmlns:mc="http://schemas.openxmlformats.org/markup-compatibility/2006" xmlns:o="urn:schemas-microsoft-com:office:office" xmlns:r="http://schemas.openxmlformats.org/officeDocument/2006/relationships" xmlns:m="http://schemas.openxmlformats.org/officeDocument/2006/math" xmlns:v="urn:schemas-microsoft-com:vml" xmlns:wp14="http://schemas.microsoft.com/office/word/2010/wordprocessingDrawing" xmlns:wp="http://schemas.openxmlformats.org/drawingml/2006/wordprocessingDrawing" xmlns:w10="urn:schemas-microsoft-com:office:word" xmlns:w="http://schemas.openxmlformats.org/wordprocessingml/2006/main" xmlns:w14="http://schemas.microsoft.com/office/word/2010/wordml" xmlns:w15="http://schemas.microsoft.com/office/word/2012/wordml" xmlns:w16se="http://schemas.microsoft.com/office/word/2015/wordml/symex" xmlns:wpg="http://schemas.microsoft.com/office/word/2010/wordprocessingGroup" xmlns:wpi="http://schemas.microsoft.com/office/word/2010/wordprocessingInk" xmlns:wne="http://schemas.microsoft.com/office/word/2006/wordml" xmlns:wps="http://schemas.microsoft.com/office/word/2010/wordprocessingShape" mc:Ignorable="w14 w15 w16se wp14">
+<w:endnotes xmlns:wpc="http://schemas.microsoft.com/office/word/2010/wordprocessingCanvas" xmlns:cx="http://schemas.microsoft.com/office/drawing/2014/chartex" xmlns:cx1="http://schemas.microsoft.com/office/drawing/2015/9/8/chartex" xmlns:cx2="http://schemas.microsoft.com/office/drawing/2015/10/21/chartex" xmlns:cx3="http://schemas.microsoft.com/office/drawing/2016/5/9/chartex" xmlns:cx4="http://schemas.microsoft.com/office/drawing/2016/5/10/chartex" xmlns:cx5="http://schemas.microsoft.com/office/drawing/2016/5/11/chartex" xmlns:cx6="http://schemas.microsoft.com/office/drawing/2016/5/12/chartex" xmlns:cx7="http://schemas.microsoft.com/office/drawing/2016/5/13/chartex" xmlns:cx8="http://schemas.microsoft.com/office/drawing/2016/5/14/chartex" xmlns:mc="http://schemas.openxmlformats.org/markup-compatibility/2006" xmlns:aink="http://schemas.microsoft.com/office/drawing/2016/ink" xmlns:am3d="http://schemas.microsoft.com/office/drawing/2017/model3d" xmlns:o="urn:schemas-microsoft-com:office:office" xmlns:r="http://schemas.openxmlformats.org/officeDocument/2006/relationships" xmlns:m="http://schemas.openxmlformats.org/officeDocument/2006/math" xmlns:v="urn:schemas-microsoft-com:vml" xmlns:wp14="http://schemas.microsoft.com/office/word/2010/wordprocessingDrawing" xmlns:wp="http://schemas.openxmlformats.org/drawingml/2006/wordprocessingDrawing" xmlns:w10="urn:schemas-microsoft-com:office:word" xmlns:w="http://schemas.openxmlformats.org/wordprocessingml/2006/main" xmlns:w14="http://schemas.microsoft.com/office/word/2010/wordml" xmlns:w15="http://schemas.microsoft.com/office/word/2012/wordml" xmlns:w16cex="http://schemas.microsoft.com/office/word/2018/wordml/cex" xmlns:w16cid="http://schemas.microsoft.com/office/word/2016/wordml/cid" xmlns:w16="http://schemas.microsoft.com/office/word/2018/wordml" xmlns:w16sdtdh="http://schemas.microsoft.com/office/word/2020/wordml/sdtdatahash" xmlns:w16se="http://schemas.microsoft.com/office/word/2015/wordml/symex" xmlns:wpg="http://schemas.microsoft.com/office/word/2010/wordprocessingGroup" xmlns:wpi="http://schemas.microsoft.com/office/word/2010/wordprocessingInk" xmlns:wne="http://schemas.microsoft.com/office/word/2006/wordml" xmlns:wps="http://schemas.microsoft.com/office/word/2010/wordprocessingShape" mc:Ignorable="w14 w15 w16se w16cid w16 w16cex w16sdtdh wp14">
   <w:endnote w:type="separator" w:id="-1">
     <w:p>
       <w:r>
@@ -9825,7 +9809,7 @@
 </file>
 
 <file path=word/footnotes.xml><?xml version="1.0" encoding="utf-8"?>
-<w:footnotes xmlns:wpc="http://schemas.microsoft.com/office/word/2010/wordprocessingCanvas" xmlns:cx="http://schemas.microsoft.com/office/drawing/2014/chartex" xmlns:cx1="http://schemas.microsoft.com/office/drawing/2015/9/8/chartex" xmlns:mc="http://schemas.openxmlformats.org/markup-compatibility/2006" xmlns:o="urn:schemas-microsoft-com:office:office" xmlns:r="http://schemas.openxmlformats.org/officeDocument/2006/relationships" xmlns:m="http://schemas.openxmlformats.org/officeDocument/2006/math" xmlns:v="urn:schemas-microsoft-com:vml" xmlns:wp14="http://schemas.microsoft.com/office/word/2010/wordprocessingDrawing" xmlns:wp="http://schemas.openxmlformats.org/drawingml/2006/wordprocessingDrawing" xmlns:w10="urn:schemas-microsoft-com:office:word" xmlns:w="http://schemas.openxmlformats.org/wordprocessingml/2006/main" xmlns:w14="http://schemas.microsoft.com/office/word/2010/wordml" xmlns:w15="http://schemas.microsoft.com/office/word/2012/wordml" xmlns:w16se="http://schemas.microsoft.com/office/word/2015/wordml/symex" xmlns:wpg="http://schemas.microsoft.com/office/word/2010/wordprocessingGroup" xmlns:wpi="http://schemas.microsoft.com/office/word/2010/wordprocessingInk" xmlns:wne="http://schemas.microsoft.com/office/word/2006/wordml" xmlns:wps="http://schemas.microsoft.com/office/word/2010/wordprocessingShape" mc:Ignorable="w14 w15 w16se wp14">
+<w:footnotes xmlns:wpc="http://schemas.microsoft.com/office/word/2010/wordprocessingCanvas" xmlns:cx="http://schemas.microsoft.com/office/drawing/2014/chartex" xmlns:cx1="http://schemas.microsoft.com/office/drawing/2015/9/8/chartex" xmlns:cx2="http://schemas.microsoft.com/office/drawing/2015/10/21/chartex" xmlns:cx3="http://schemas.microsoft.com/office/drawing/2016/5/9/chartex" xmlns:cx4="http://schemas.microsoft.com/office/drawing/2016/5/10/chartex" xmlns:cx5="http://schemas.microsoft.com/office/drawing/2016/5/11/chartex" xmlns:cx6="http://schemas.microsoft.com/office/drawing/2016/5/12/chartex" xmlns:cx7="http://schemas.microsoft.com/office/drawing/2016/5/13/chartex" xmlns:cx8="http://schemas.microsoft.com/office/drawing/2016/5/14/chartex" xmlns:mc="http://schemas.openxmlformats.org/markup-compatibility/2006" xmlns:aink="http://schemas.microsoft.com/office/drawing/2016/ink" xmlns:am3d="http://schemas.microsoft.com/office/drawing/2017/model3d" xmlns:o="urn:schemas-microsoft-com:office:office" xmlns:r="http://schemas.openxmlformats.org/officeDocument/2006/relationships" xmlns:m="http://schemas.openxmlformats.org/officeDocument/2006/math" xmlns:v="urn:schemas-microsoft-com:vml" xmlns:wp14="http://schemas.microsoft.com/office/word/2010/wordprocessingDrawing" xmlns:wp="http://schemas.openxmlformats.org/drawingml/2006/wordprocessingDrawing" xmlns:w10="urn:schemas-microsoft-com:office:word" xmlns:w="http://schemas.openxmlformats.org/wordprocessingml/2006/main" xmlns:w14="http://schemas.microsoft.com/office/word/2010/wordml" xmlns:w15="http://schemas.microsoft.com/office/word/2012/wordml" xmlns:w16cex="http://schemas.microsoft.com/office/word/2018/wordml/cex" xmlns:w16cid="http://schemas.microsoft.com/office/word/2016/wordml/cid" xmlns:w16="http://schemas.microsoft.com/office/word/2018/wordml" xmlns:w16sdtdh="http://schemas.microsoft.com/office/word/2020/wordml/sdtdatahash" xmlns:w16se="http://schemas.microsoft.com/office/word/2015/wordml/symex" xmlns:wpg="http://schemas.microsoft.com/office/word/2010/wordprocessingGroup" xmlns:wpi="http://schemas.microsoft.com/office/word/2010/wordprocessingInk" xmlns:wne="http://schemas.microsoft.com/office/word/2006/wordml" xmlns:wps="http://schemas.microsoft.com/office/word/2010/wordprocessingShape" mc:Ignorable="w14 w15 w16se w16cid w16 w16cex w16sdtdh wp14">
   <w:footnote w:type="separator" w:id="-1">
     <w:p>
       <w:r>
@@ -9844,7 +9828,7 @@
 </file>
 
 <file path=word/header1.xml><?xml version="1.0" encoding="utf-8"?>
-<w:hdr xmlns:wpc="http://schemas.microsoft.com/office/word/2010/wordprocessingCanvas" xmlns:cx="http://schemas.microsoft.com/office/drawing/2014/chartex" xmlns:cx1="http://schemas.microsoft.com/office/drawing/2015/9/8/chartex" xmlns:mc="http://schemas.openxmlformats.org/markup-compatibility/2006" xmlns:o="urn:schemas-microsoft-com:office:office" xmlns:r="http://schemas.openxmlformats.org/officeDocument/2006/relationships" xmlns:m="http://schemas.openxmlformats.org/officeDocument/2006/math" xmlns:v="urn:schemas-microsoft-com:vml" xmlns:wp14="http://schemas.microsoft.com/office/word/2010/wordprocessingDrawing" xmlns:wp="http://schemas.openxmlformats.org/drawingml/2006/wordprocessingDrawing" xmlns:w10="urn:schemas-microsoft-com:office:word" xmlns:w="http://schemas.openxmlformats.org/wordprocessingml/2006/main" xmlns:w14="http://schemas.microsoft.com/office/word/2010/wordml" xmlns:w15="http://schemas.microsoft.com/office/word/2012/wordml" xmlns:w16se="http://schemas.microsoft.com/office/word/2015/wordml/symex" xmlns:wpg="http://schemas.microsoft.com/office/word/2010/wordprocessingGroup" xmlns:wpi="http://schemas.microsoft.com/office/word/2010/wordprocessingInk" xmlns:wne="http://schemas.microsoft.com/office/word/2006/wordml" xmlns:wps="http://schemas.microsoft.com/office/word/2010/wordprocessingShape" mc:Ignorable="w14 w15 w16se wp14">
+<w:hdr xmlns:wpc="http://schemas.microsoft.com/office/word/2010/wordprocessingCanvas" xmlns:cx="http://schemas.microsoft.com/office/drawing/2014/chartex" xmlns:cx1="http://schemas.microsoft.com/office/drawing/2015/9/8/chartex" xmlns:cx2="http://schemas.microsoft.com/office/drawing/2015/10/21/chartex" xmlns:cx3="http://schemas.microsoft.com/office/drawing/2016/5/9/chartex" xmlns:cx4="http://schemas.microsoft.com/office/drawing/2016/5/10/chartex" xmlns:cx5="http://schemas.microsoft.com/office/drawing/2016/5/11/chartex" xmlns:cx6="http://schemas.microsoft.com/office/drawing/2016/5/12/chartex" xmlns:cx7="http://schemas.microsoft.com/office/drawing/2016/5/13/chartex" xmlns:cx8="http://schemas.microsoft.com/office/drawing/2016/5/14/chartex" xmlns:mc="http://schemas.openxmlformats.org/markup-compatibility/2006" xmlns:aink="http://schemas.microsoft.com/office/drawing/2016/ink" xmlns:am3d="http://schemas.microsoft.com/office/drawing/2017/model3d" xmlns:o="urn:schemas-microsoft-com:office:office" xmlns:r="http://schemas.openxmlformats.org/officeDocument/2006/relationships" xmlns:m="http://schemas.openxmlformats.org/officeDocument/2006/math" xmlns:v="urn:schemas-microsoft-com:vml" xmlns:wp14="http://schemas.microsoft.com/office/word/2010/wordprocessingDrawing" xmlns:wp="http://schemas.openxmlformats.org/drawingml/2006/wordprocessingDrawing" xmlns:w10="urn:schemas-microsoft-com:office:word" xmlns:w="http://schemas.openxmlformats.org/wordprocessingml/2006/main" xmlns:w14="http://schemas.microsoft.com/office/word/2010/wordml" xmlns:w15="http://schemas.microsoft.com/office/word/2012/wordml" xmlns:w16cex="http://schemas.microsoft.com/office/word/2018/wordml/cex" xmlns:w16cid="http://schemas.microsoft.com/office/word/2016/wordml/cid" xmlns:w16="http://schemas.microsoft.com/office/word/2018/wordml" xmlns:w16sdtdh="http://schemas.microsoft.com/office/word/2020/wordml/sdtdatahash" xmlns:w16se="http://schemas.microsoft.com/office/word/2015/wordml/symex" xmlns:wpg="http://schemas.microsoft.com/office/word/2010/wordprocessingGroup" xmlns:wpi="http://schemas.microsoft.com/office/word/2010/wordprocessingInk" xmlns:wne="http://schemas.microsoft.com/office/word/2006/wordml" xmlns:wps="http://schemas.microsoft.com/office/word/2010/wordprocessingShape" mc:Ignorable="w14 w15 w16se w16cid w16 w16cex w16sdtdh wp14">
   <w:p>
     <w:pPr>
       <w:pStyle w:val="Header"/>
@@ -9854,7 +9838,7 @@
 </file>
 
 <file path=word/numbering.xml><?xml version="1.0" encoding="utf-8"?>
-<w:numbering xmlns:wpc="http://schemas.microsoft.com/office/word/2010/wordprocessingCanvas" xmlns:cx="http://schemas.microsoft.com/office/drawing/2014/chartex" xmlns:cx1="http://schemas.microsoft.com/office/drawing/2015/9/8/chartex" xmlns:mc="http://schemas.openxmlformats.org/markup-compatibility/2006" xmlns:o="urn:schemas-microsoft-com:office:office" xmlns:r="http://schemas.openxmlformats.org/officeDocument/2006/relationships" xmlns:m="http://schemas.openxmlformats.org/officeDocument/2006/math" xmlns:v="urn:schemas-microsoft-com:vml" xmlns:wp14="http://schemas.microsoft.com/office/word/2010/wordprocessingDrawing" xmlns:wp="http://schemas.openxmlformats.org/drawingml/2006/wordprocessingDrawing" xmlns:w10="urn:schemas-microsoft-com:office:word" xmlns:w="http://schemas.openxmlformats.org/wordprocessingml/2006/main" xmlns:w14="http://schemas.microsoft.com/office/word/2010/wordml" xmlns:w15="http://schemas.microsoft.com/office/word/2012/wordml" xmlns:w16se="http://schemas.microsoft.com/office/word/2015/wordml/symex" xmlns:wpg="http://schemas.microsoft.com/office/word/2010/wordprocessingGroup" xmlns:wpi="http://schemas.microsoft.com/office/word/2010/wordprocessingInk" xmlns:wne="http://schemas.microsoft.com/office/word/2006/wordml" xmlns:wps="http://schemas.microsoft.com/office/word/2010/wordprocessingShape" mc:Ignorable="w14 w15 w16se wp14">
+<w:numbering xmlns:wpc="http://schemas.microsoft.com/office/word/2010/wordprocessingCanvas" xmlns:cx="http://schemas.microsoft.com/office/drawing/2014/chartex" xmlns:cx1="http://schemas.microsoft.com/office/drawing/2015/9/8/chartex" xmlns:cx2="http://schemas.microsoft.com/office/drawing/2015/10/21/chartex" xmlns:cx3="http://schemas.microsoft.com/office/drawing/2016/5/9/chartex" xmlns:cx4="http://schemas.microsoft.com/office/drawing/2016/5/10/chartex" xmlns:cx5="http://schemas.microsoft.com/office/drawing/2016/5/11/chartex" xmlns:cx6="http://schemas.microsoft.com/office/drawing/2016/5/12/chartex" xmlns:cx7="http://schemas.microsoft.com/office/drawing/2016/5/13/chartex" xmlns:cx8="http://schemas.microsoft.com/office/drawing/2016/5/14/chartex" xmlns:mc="http://schemas.openxmlformats.org/markup-compatibility/2006" xmlns:aink="http://schemas.microsoft.com/office/drawing/2016/ink" xmlns:am3d="http://schemas.microsoft.com/office/drawing/2017/model3d" xmlns:o="urn:schemas-microsoft-com:office:office" xmlns:r="http://schemas.openxmlformats.org/officeDocument/2006/relationships" xmlns:m="http://schemas.openxmlformats.org/officeDocument/2006/math" xmlns:v="urn:schemas-microsoft-com:vml" xmlns:wp14="http://schemas.microsoft.com/office/word/2010/wordprocessingDrawing" xmlns:wp="http://schemas.openxmlformats.org/drawingml/2006/wordprocessingDrawing" xmlns:w10="urn:schemas-microsoft-com:office:word" xmlns:w="http://schemas.openxmlformats.org/wordprocessingml/2006/main" xmlns:w14="http://schemas.microsoft.com/office/word/2010/wordml" xmlns:w15="http://schemas.microsoft.com/office/word/2012/wordml" xmlns:w16cex="http://schemas.microsoft.com/office/word/2018/wordml/cex" xmlns:w16cid="http://schemas.microsoft.com/office/word/2016/wordml/cid" xmlns:w16="http://schemas.microsoft.com/office/word/2018/wordml" xmlns:w16sdtdh="http://schemas.microsoft.com/office/word/2020/wordml/sdtdatahash" xmlns:w16se="http://schemas.microsoft.com/office/word/2015/wordml/symex" xmlns:wpg="http://schemas.microsoft.com/office/word/2010/wordprocessingGroup" xmlns:wpi="http://schemas.microsoft.com/office/word/2010/wordprocessingInk" xmlns:wne="http://schemas.microsoft.com/office/word/2006/wordml" xmlns:wps="http://schemas.microsoft.com/office/word/2010/wordprocessingShape" mc:Ignorable="w14 w15 w16se w16cid w16 w16cex w16sdtdh wp14">
   <w:numPicBullet w:numPicBulletId="0">
     <w:pict>
       <v:shapetype w14:anchorId="2913967F" id="_x0000_t75" coordsize="21600,21600" o:spt="75" o:preferrelative="t" path="m@4@5l@4@11@9@11@9@5xe" filled="f" stroked="f">
@@ -9876,7 +9860,7 @@
         <v:path o:extrusionok="f" gradientshapeok="t" o:connecttype="rect"/>
         <o:lock v:ext="edit" aspectratio="t"/>
       </v:shapetype>
-      <v:shape id="_x0000_i1029" type="#_x0000_t75" style="width:10.5pt;height:14.25pt;visibility:visible;mso-wrap-style:square" o:bullet="t">
+      <v:shape id="_x0000_i1052" type="#_x0000_t75" style="width:10.5pt;height:14.25pt;visibility:visible;mso-wrap-style:square" o:bullet="t">
         <v:imagedata r:id="rId1" o:title=""/>
       </v:shape>
     </w:pict>
@@ -10865,35 +10849,35 @@
       </w:rPr>
     </w:lvl>
   </w:abstractNum>
-  <w:num w:numId="1">
+  <w:num w:numId="1" w16cid:durableId="92673730">
     <w:abstractNumId w:val="6"/>
   </w:num>
-  <w:num w:numId="2">
+  <w:num w:numId="2" w16cid:durableId="557474520">
     <w:abstractNumId w:val="2"/>
   </w:num>
-  <w:num w:numId="3">
+  <w:num w:numId="3" w16cid:durableId="1891531356">
     <w:abstractNumId w:val="7"/>
   </w:num>
-  <w:num w:numId="4">
+  <w:num w:numId="4" w16cid:durableId="1046955690">
     <w:abstractNumId w:val="4"/>
   </w:num>
-  <w:num w:numId="5">
+  <w:num w:numId="5" w16cid:durableId="289744440">
     <w:abstractNumId w:val="3"/>
   </w:num>
-  <w:num w:numId="6">
+  <w:num w:numId="6" w16cid:durableId="1045715863">
     <w:abstractNumId w:val="0"/>
   </w:num>
-  <w:num w:numId="7">
+  <w:num w:numId="7" w16cid:durableId="388112478">
     <w:abstractNumId w:val="5"/>
   </w:num>
-  <w:num w:numId="8">
+  <w:num w:numId="8" w16cid:durableId="889072959">
     <w:abstractNumId w:val="1"/>
   </w:num>
 </w:numbering>
 </file>
 
 <file path=word/styles.xml><?xml version="1.0" encoding="utf-8"?>
-<w:styles xmlns:mc="http://schemas.openxmlformats.org/markup-compatibility/2006" xmlns:r="http://schemas.openxmlformats.org/officeDocument/2006/relationships" xmlns:w="http://schemas.openxmlformats.org/wordprocessingml/2006/main" xmlns:w14="http://schemas.microsoft.com/office/word/2010/wordml" xmlns:w15="http://schemas.microsoft.com/office/word/2012/wordml" xmlns:w16se="http://schemas.microsoft.com/office/word/2015/wordml/symex" mc:Ignorable="w14 w15 w16se">
+<w:styles xmlns:mc="http://schemas.openxmlformats.org/markup-compatibility/2006" xmlns:r="http://schemas.openxmlformats.org/officeDocument/2006/relationships" xmlns:w="http://schemas.openxmlformats.org/wordprocessingml/2006/main" xmlns:w14="http://schemas.microsoft.com/office/word/2010/wordml" xmlns:w15="http://schemas.microsoft.com/office/word/2012/wordml" xmlns:w16cex="http://schemas.microsoft.com/office/word/2018/wordml/cex" xmlns:w16cid="http://schemas.microsoft.com/office/word/2016/wordml/cid" xmlns:w16="http://schemas.microsoft.com/office/word/2018/wordml" xmlns:w16sdtdh="http://schemas.microsoft.com/office/word/2020/wordml/sdtdatahash" xmlns:w16se="http://schemas.microsoft.com/office/word/2015/wordml/symex" mc:Ignorable="w14 w15 w16se w16cid w16 w16cex w16sdtdh">
   <w:docDefaults>
     <w:rPrDefault>
       <w:rPr>
@@ -10909,7 +10893,7 @@
       </w:pPr>
     </w:pPrDefault>
   </w:docDefaults>
-  <w:latentStyles w:defLockedState="0" w:defUIPriority="99" w:defSemiHidden="0" w:defUnhideWhenUsed="0" w:defQFormat="0" w:count="371">
+  <w:latentStyles w:defLockedState="0" w:defUIPriority="99" w:defSemiHidden="0" w:defUnhideWhenUsed="0" w:defQFormat="0" w:count="376">
     <w:lsdException w:name="Normal" w:uiPriority="0" w:qFormat="1"/>
     <w:lsdException w:name="heading 1" w:uiPriority="1" w:qFormat="1"/>
     <w:lsdException w:name="heading 2" w:semiHidden="1" w:uiPriority="1" w:unhideWhenUsed="1" w:qFormat="1"/>
@@ -11015,7 +10999,6 @@
     <w:lsdException w:name="HTML Sample" w:semiHidden="1" w:unhideWhenUsed="1"/>
     <w:lsdException w:name="HTML Typewriter" w:semiHidden="1" w:unhideWhenUsed="1"/>
     <w:lsdException w:name="HTML Variable" w:semiHidden="1" w:unhideWhenUsed="1"/>
-    <w:lsdException w:name="Normal Table" w:semiHidden="1" w:unhideWhenUsed="1"/>
     <w:lsdException w:name="annotation subject" w:semiHidden="1" w:unhideWhenUsed="1"/>
     <w:lsdException w:name="No List" w:semiHidden="1" w:unhideWhenUsed="1"/>
     <w:lsdException w:name="Outline List 1" w:semiHidden="1" w:unhideWhenUsed="1"/>
@@ -11058,11 +11041,8 @@
     <w:lsdException w:name="Table Contemporary" w:semiHidden="1" w:unhideWhenUsed="1"/>
     <w:lsdException w:name="Table Elegant" w:semiHidden="1" w:unhideWhenUsed="1"/>
     <w:lsdException w:name="Table Professional" w:semiHidden="1" w:unhideWhenUsed="1"/>
-    <w:lsdException w:name="Table Subtle 1" w:semiHidden="1" w:unhideWhenUsed="1"/>
     <w:lsdException w:name="Table Subtle 2" w:semiHidden="1" w:unhideWhenUsed="1"/>
     <w:lsdException w:name="Table Web 1" w:semiHidden="1" w:unhideWhenUsed="1"/>
-    <w:lsdException w:name="Table Web 2" w:semiHidden="1" w:unhideWhenUsed="1"/>
-    <w:lsdException w:name="Table Web 3" w:semiHidden="1" w:unhideWhenUsed="1"/>
     <w:lsdException w:name="Balloon Text" w:semiHidden="1" w:unhideWhenUsed="1"/>
     <w:lsdException w:name="Table Grid" w:uiPriority="59"/>
     <w:lsdException w:name="Table Theme" w:semiHidden="1" w:unhideWhenUsed="1"/>
@@ -11281,6 +11261,11 @@
     <w:lsdException w:name="List Table 5 Dark Accent 6" w:uiPriority="50"/>
     <w:lsdException w:name="List Table 6 Colorful Accent 6" w:uiPriority="51"/>
     <w:lsdException w:name="List Table 7 Colorful Accent 6" w:uiPriority="52"/>
+    <w:lsdException w:name="Mention" w:semiHidden="1" w:unhideWhenUsed="1"/>
+    <w:lsdException w:name="Smart Hyperlink" w:semiHidden="1" w:unhideWhenUsed="1"/>
+    <w:lsdException w:name="Hashtag" w:semiHidden="1" w:unhideWhenUsed="1"/>
+    <w:lsdException w:name="Unresolved Mention" w:semiHidden="1" w:unhideWhenUsed="1"/>
+    <w:lsdException w:name="Smart Link" w:semiHidden="1" w:unhideWhenUsed="1"/>
   </w:latentStyles>
   <w:style w:type="paragraph" w:default="1" w:styleId="Normal">
     <w:name w:val="Normal"/>
@@ -11471,8 +11456,8 @@
     <w:uiPriority w:val="99"/>
     <w:rsid w:val="003C5806"/>
   </w:style>
-  <w:style w:type="character" w:customStyle="1" w:styleId="UnresolvedMention">
-    <w:name w:val="Unresolved Mention"/>
+  <w:style w:type="character" w:customStyle="1" w:styleId="UnresolvedMention1">
+    <w:name w:val="Unresolved Mention1"/>
     <w:basedOn w:val="DefaultParagraphFont"/>
     <w:uiPriority w:val="99"/>
     <w:semiHidden/>

</xml_diff>